<commit_message>
This is second version.
</commit_message>
<xml_diff>
--- a/Lesson 1.docx
+++ b/Lesson 1.docx
@@ -1,6 +1,6 @@
 
 <file path=word/document.xml><?xml version="1.0" encoding="utf-8"?>
-<w:document xmlns:wpc="http://schemas.microsoft.com/office/word/2010/wordprocessingCanvas" xmlns:cx="http://schemas.microsoft.com/office/drawing/2014/chartex" xmlns:cx1="http://schemas.microsoft.com/office/drawing/2015/9/8/chartex" xmlns:cx2="http://schemas.microsoft.com/office/drawing/2015/10/21/chartex" xmlns:cx3="http://schemas.microsoft.com/office/drawing/2016/5/9/chartex" xmlns:cx4="http://schemas.microsoft.com/office/drawing/2016/5/10/chartex" xmlns:cx5="http://schemas.microsoft.com/office/drawing/2016/5/11/chartex" xmlns:cx6="http://schemas.microsoft.com/office/drawing/2016/5/12/chartex" xmlns:cx7="http://schemas.microsoft.com/office/drawing/2016/5/13/chartex" xmlns:cx8="http://schemas.microsoft.com/office/drawing/2016/5/14/chartex" xmlns:mc="http://schemas.openxmlformats.org/markup-compatibility/2006" xmlns:aink="http://schemas.microsoft.com/office/drawing/2016/ink" xmlns:am3d="http://schemas.microsoft.com/office/drawing/2017/model3d" xmlns:o="urn:schemas-microsoft-com:office:office" xmlns:r="http://schemas.openxmlformats.org/officeDocument/2006/relationships" xmlns:m="http://schemas.openxmlformats.org/officeDocument/2006/math" xmlns:v="urn:schemas-microsoft-com:vml" xmlns:wp14="http://schemas.microsoft.com/office/word/2010/wordprocessingDrawing" xmlns:wp="http://schemas.openxmlformats.org/drawingml/2006/wordprocessingDrawing" xmlns:w10="urn:schemas-microsoft-com:office:word" xmlns:w="http://schemas.openxmlformats.org/wordprocessingml/2006/main" xmlns:w14="http://schemas.microsoft.com/office/word/2010/wordml" xmlns:w15="http://schemas.microsoft.com/office/word/2012/wordml" xmlns:w16cex="http://schemas.microsoft.com/office/word/2018/wordml/cex" xmlns:w16cid="http://schemas.microsoft.com/office/word/2016/wordml/cid" xmlns:w16="http://schemas.microsoft.com/office/word/2018/wordml" xmlns:w16se="http://schemas.microsoft.com/office/word/2015/wordml/symex" xmlns:wpg="http://schemas.microsoft.com/office/word/2010/wordprocessingGroup" xmlns:wpi="http://schemas.microsoft.com/office/word/2010/wordprocessingInk" xmlns:wne="http://schemas.microsoft.com/office/word/2006/wordml" xmlns:wps="http://schemas.microsoft.com/office/word/2010/wordprocessingShape" mc:Ignorable="w14 w15 w16se w16cid w16 w16cex wp14">
+<w:document xmlns:wpc="http://schemas.microsoft.com/office/word/2010/wordprocessingCanvas" xmlns:cx="http://schemas.microsoft.com/office/drawing/2014/chartex" xmlns:mc="http://schemas.openxmlformats.org/markup-compatibility/2006" xmlns:o="urn:schemas-microsoft-com:office:office" xmlns:r="http://schemas.openxmlformats.org/officeDocument/2006/relationships" xmlns:m="http://schemas.openxmlformats.org/officeDocument/2006/math" xmlns:v="urn:schemas-microsoft-com:vml" xmlns:wp14="http://schemas.microsoft.com/office/word/2010/wordprocessingDrawing" xmlns:wp="http://schemas.openxmlformats.org/drawingml/2006/wordprocessingDrawing" xmlns:w10="urn:schemas-microsoft-com:office:word" xmlns:w="http://schemas.openxmlformats.org/wordprocessingml/2006/main" xmlns:w14="http://schemas.microsoft.com/office/word/2010/wordml" xmlns:w15="http://schemas.microsoft.com/office/word/2012/wordml" xmlns:w16se="http://schemas.microsoft.com/office/word/2015/wordml/symex" xmlns:wpg="http://schemas.microsoft.com/office/word/2010/wordprocessingGroup" xmlns:wpi="http://schemas.microsoft.com/office/word/2010/wordprocessingInk" xmlns:wne="http://schemas.microsoft.com/office/word/2006/wordml" xmlns:wps="http://schemas.microsoft.com/office/word/2010/wordprocessingShape" mc:Ignorable="w14 w15 w16se wp14">
   <w:body>
     <w:p>
       <w:pPr>
@@ -13,16 +13,8 @@
         <w:rPr>
           <w:rFonts w:ascii="Times New Roman" w:hAnsi="Times New Roman" w:cs="Times New Roman"/>
         </w:rPr>
-        <w:t xml:space="preserve">First lesson from Shikhar </w:t>
+        <w:t>First lesson from Shikhar dai</w:t>
       </w:r>
-      <w:proofErr w:type="spellStart"/>
-      <w:r>
-        <w:rPr>
-          <w:rFonts w:ascii="Times New Roman" w:hAnsi="Times New Roman" w:cs="Times New Roman"/>
-        </w:rPr>
-        <w:t>dai</w:t>
-      </w:r>
-      <w:proofErr w:type="spellEnd"/>
     </w:p>
     <w:p>
       <w:pPr>
@@ -109,6 +101,27 @@
         </w:rPr>
         <w:t>Editing first time remote utility here.</w:t>
       </w:r>
+    </w:p>
+    <w:p>
+      <w:pPr>
+        <w:pStyle w:val="ListParagraph"/>
+        <w:numPr>
+          <w:ilvl w:val="1"/>
+          <w:numId w:val="1"/>
+        </w:numPr>
+        <w:jc w:val="both"/>
+        <w:rPr>
+          <w:rFonts w:ascii="Times New Roman" w:hAnsi="Times New Roman" w:cs="Times New Roman"/>
+        </w:rPr>
+      </w:pPr>
+      <w:r>
+        <w:rPr>
+          <w:rFonts w:ascii="Times New Roman" w:hAnsi="Times New Roman" w:cs="Times New Roman"/>
+        </w:rPr>
+        <w:t>Can be used for your project yayyyy!!!!</w:t>
+      </w:r>
+      <w:bookmarkStart w:id="0" w:name="_GoBack"/>
+      <w:bookmarkEnd w:id="0"/>
     </w:p>
     <w:p>
       <w:pPr>
@@ -129,7 +142,7 @@
 </file>
 
 <file path=word/numbering.xml><?xml version="1.0" encoding="utf-8"?>
-<w:numbering xmlns:wpc="http://schemas.microsoft.com/office/word/2010/wordprocessingCanvas" xmlns:cx="http://schemas.microsoft.com/office/drawing/2014/chartex" xmlns:cx1="http://schemas.microsoft.com/office/drawing/2015/9/8/chartex" xmlns:cx2="http://schemas.microsoft.com/office/drawing/2015/10/21/chartex" xmlns:cx3="http://schemas.microsoft.com/office/drawing/2016/5/9/chartex" xmlns:cx4="http://schemas.microsoft.com/office/drawing/2016/5/10/chartex" xmlns:cx5="http://schemas.microsoft.com/office/drawing/2016/5/11/chartex" xmlns:cx6="http://schemas.microsoft.com/office/drawing/2016/5/12/chartex" xmlns:cx7="http://schemas.microsoft.com/office/drawing/2016/5/13/chartex" xmlns:cx8="http://schemas.microsoft.com/office/drawing/2016/5/14/chartex" xmlns:mc="http://schemas.openxmlformats.org/markup-compatibility/2006" xmlns:aink="http://schemas.microsoft.com/office/drawing/2016/ink" xmlns:am3d="http://schemas.microsoft.com/office/drawing/2017/model3d" xmlns:o="urn:schemas-microsoft-com:office:office" xmlns:r="http://schemas.openxmlformats.org/officeDocument/2006/relationships" xmlns:m="http://schemas.openxmlformats.org/officeDocument/2006/math" xmlns:v="urn:schemas-microsoft-com:vml" xmlns:wp14="http://schemas.microsoft.com/office/word/2010/wordprocessingDrawing" xmlns:wp="http://schemas.openxmlformats.org/drawingml/2006/wordprocessingDrawing" xmlns:w10="urn:schemas-microsoft-com:office:word" xmlns:w="http://schemas.openxmlformats.org/wordprocessingml/2006/main" xmlns:w14="http://schemas.microsoft.com/office/word/2010/wordml" xmlns:w15="http://schemas.microsoft.com/office/word/2012/wordml" xmlns:w16cex="http://schemas.microsoft.com/office/word/2018/wordml/cex" xmlns:w16cid="http://schemas.microsoft.com/office/word/2016/wordml/cid" xmlns:w16="http://schemas.microsoft.com/office/word/2018/wordml" xmlns:w16se="http://schemas.microsoft.com/office/word/2015/wordml/symex" xmlns:wpg="http://schemas.microsoft.com/office/word/2010/wordprocessingGroup" xmlns:wpi="http://schemas.microsoft.com/office/word/2010/wordprocessingInk" xmlns:wne="http://schemas.microsoft.com/office/word/2006/wordml" xmlns:wps="http://schemas.microsoft.com/office/word/2010/wordprocessingShape" mc:Ignorable="w14 w15 w16se w16cid w16 w16cex wp14">
+<w:numbering xmlns:wpc="http://schemas.microsoft.com/office/word/2010/wordprocessingCanvas" xmlns:cx="http://schemas.microsoft.com/office/drawing/2014/chartex" xmlns:mc="http://schemas.openxmlformats.org/markup-compatibility/2006" xmlns:o="urn:schemas-microsoft-com:office:office" xmlns:r="http://schemas.openxmlformats.org/officeDocument/2006/relationships" xmlns:m="http://schemas.openxmlformats.org/officeDocument/2006/math" xmlns:v="urn:schemas-microsoft-com:vml" xmlns:wp14="http://schemas.microsoft.com/office/word/2010/wordprocessingDrawing" xmlns:wp="http://schemas.openxmlformats.org/drawingml/2006/wordprocessingDrawing" xmlns:w10="urn:schemas-microsoft-com:office:word" xmlns:w="http://schemas.openxmlformats.org/wordprocessingml/2006/main" xmlns:w14="http://schemas.microsoft.com/office/word/2010/wordml" xmlns:w15="http://schemas.microsoft.com/office/word/2012/wordml" xmlns:w16se="http://schemas.microsoft.com/office/word/2015/wordml/symex" xmlns:wpg="http://schemas.microsoft.com/office/word/2010/wordprocessingGroup" xmlns:wpi="http://schemas.microsoft.com/office/word/2010/wordprocessingInk" xmlns:wne="http://schemas.microsoft.com/office/word/2006/wordml" xmlns:wps="http://schemas.microsoft.com/office/word/2010/wordprocessingShape" mc:Ignorable="w14 w15 w16se wp14">
   <w:abstractNum w:abstractNumId="0" w15:restartNumberingAfterBreak="0">
     <w:nsid w:val="0B434D07"/>
     <w:multiLevelType w:val="hybridMultilevel"/>
@@ -223,7 +236,7 @@
 </file>
 
 <file path=word/styles.xml><?xml version="1.0" encoding="utf-8"?>
-<w:styles xmlns:mc="http://schemas.openxmlformats.org/markup-compatibility/2006" xmlns:r="http://schemas.openxmlformats.org/officeDocument/2006/relationships" xmlns:w="http://schemas.openxmlformats.org/wordprocessingml/2006/main" xmlns:w14="http://schemas.microsoft.com/office/word/2010/wordml" xmlns:w15="http://schemas.microsoft.com/office/word/2012/wordml" xmlns:w16cex="http://schemas.microsoft.com/office/word/2018/wordml/cex" xmlns:w16cid="http://schemas.microsoft.com/office/word/2016/wordml/cid" xmlns:w16="http://schemas.microsoft.com/office/word/2018/wordml" xmlns:w16se="http://schemas.microsoft.com/office/word/2015/wordml/symex" mc:Ignorable="w14 w15 w16se w16cid w16 w16cex">
+<w:styles xmlns:mc="http://schemas.openxmlformats.org/markup-compatibility/2006" xmlns:r="http://schemas.openxmlformats.org/officeDocument/2006/relationships" xmlns:w="http://schemas.openxmlformats.org/wordprocessingml/2006/main" xmlns:w14="http://schemas.microsoft.com/office/word/2010/wordml" xmlns:w15="http://schemas.microsoft.com/office/word/2012/wordml" xmlns:w16se="http://schemas.microsoft.com/office/word/2015/wordml/symex" mc:Ignorable="w14 w15 w16se">
   <w:docDefaults>
     <w:rPrDefault>
       <w:rPr>
@@ -239,7 +252,7 @@
       </w:pPr>
     </w:pPrDefault>
   </w:docDefaults>
-  <w:latentStyles w:defLockedState="0" w:defUIPriority="99" w:defSemiHidden="0" w:defUnhideWhenUsed="0" w:defQFormat="0" w:count="376">
+  <w:latentStyles w:defLockedState="0" w:defUIPriority="99" w:defSemiHidden="0" w:defUnhideWhenUsed="0" w:defQFormat="0" w:count="371">
     <w:lsdException w:name="Normal" w:uiPriority="0" w:qFormat="1"/>
     <w:lsdException w:name="heading 1" w:uiPriority="9" w:qFormat="1"/>
     <w:lsdException w:name="heading 2" w:semiHidden="1" w:uiPriority="9" w:unhideWhenUsed="1" w:qFormat="1"/>
@@ -345,6 +358,7 @@
     <w:lsdException w:name="HTML Sample" w:semiHidden="1" w:unhideWhenUsed="1"/>
     <w:lsdException w:name="HTML Typewriter" w:semiHidden="1" w:unhideWhenUsed="1"/>
     <w:lsdException w:name="HTML Variable" w:semiHidden="1" w:unhideWhenUsed="1"/>
+    <w:lsdException w:name="Normal Table" w:semiHidden="1" w:unhideWhenUsed="1"/>
     <w:lsdException w:name="annotation subject" w:semiHidden="1" w:unhideWhenUsed="1"/>
     <w:lsdException w:name="No List" w:semiHidden="1" w:unhideWhenUsed="1"/>
     <w:lsdException w:name="Outline List 1" w:semiHidden="1" w:unhideWhenUsed="1"/>
@@ -387,8 +401,11 @@
     <w:lsdException w:name="Table Contemporary" w:semiHidden="1" w:unhideWhenUsed="1"/>
     <w:lsdException w:name="Table Elegant" w:semiHidden="1" w:unhideWhenUsed="1"/>
     <w:lsdException w:name="Table Professional" w:semiHidden="1" w:unhideWhenUsed="1"/>
+    <w:lsdException w:name="Table Subtle 1" w:semiHidden="1" w:unhideWhenUsed="1"/>
     <w:lsdException w:name="Table Subtle 2" w:semiHidden="1" w:unhideWhenUsed="1"/>
     <w:lsdException w:name="Table Web 1" w:semiHidden="1" w:unhideWhenUsed="1"/>
+    <w:lsdException w:name="Table Web 2" w:semiHidden="1" w:unhideWhenUsed="1"/>
+    <w:lsdException w:name="Table Web 3" w:semiHidden="1" w:unhideWhenUsed="1"/>
     <w:lsdException w:name="Balloon Text" w:semiHidden="1" w:unhideWhenUsed="1"/>
     <w:lsdException w:name="Table Grid" w:uiPriority="39"/>
     <w:lsdException w:name="Table Theme" w:semiHidden="1" w:unhideWhenUsed="1"/>
@@ -607,11 +624,6 @@
     <w:lsdException w:name="List Table 5 Dark Accent 6" w:uiPriority="50"/>
     <w:lsdException w:name="List Table 6 Colorful Accent 6" w:uiPriority="51"/>
     <w:lsdException w:name="List Table 7 Colorful Accent 6" w:uiPriority="52"/>
-    <w:lsdException w:name="Mention" w:semiHidden="1" w:unhideWhenUsed="1"/>
-    <w:lsdException w:name="Smart Hyperlink" w:semiHidden="1" w:unhideWhenUsed="1"/>
-    <w:lsdException w:name="Hashtag" w:semiHidden="1" w:unhideWhenUsed="1"/>
-    <w:lsdException w:name="Unresolved Mention" w:semiHidden="1" w:unhideWhenUsed="1"/>
-    <w:lsdException w:name="Smart Link" w:semiHidden="1" w:unhideWhenUsed="1"/>
   </w:latentStyles>
   <w:style w:type="paragraph" w:default="1" w:styleId="Normal">
     <w:name w:val="Normal"/>

</xml_diff>

<commit_message>
Added methodology first point here
</commit_message>
<xml_diff>
--- a/Lesson 1.docx
+++ b/Lesson 1.docx
@@ -109,6 +109,54 @@
         </w:rPr>
         <w:t>Editing first time remote utility here.</w:t>
       </w:r>
+    </w:p>
+    <w:p>
+      <w:pPr>
+        <w:pStyle w:val="ListParagraph"/>
+        <w:numPr>
+          <w:ilvl w:val="0"/>
+          <w:numId w:val="1"/>
+        </w:numPr>
+        <w:jc w:val="both"/>
+        <w:rPr>
+          <w:rFonts w:ascii="Times New Roman" w:hAnsi="Times New Roman" w:cs="Times New Roman"/>
+        </w:rPr>
+      </w:pPr>
+      <w:r>
+        <w:rPr>
+          <w:rFonts w:ascii="Times New Roman" w:hAnsi="Times New Roman" w:cs="Times New Roman"/>
+        </w:rPr>
+        <w:t>Methodology:</w:t>
+      </w:r>
+    </w:p>
+    <w:p>
+      <w:pPr>
+        <w:pStyle w:val="ListParagraph"/>
+        <w:numPr>
+          <w:ilvl w:val="1"/>
+          <w:numId w:val="1"/>
+        </w:numPr>
+        <w:jc w:val="both"/>
+        <w:rPr>
+          <w:rFonts w:ascii="Times New Roman" w:hAnsi="Times New Roman" w:cs="Times New Roman"/>
+        </w:rPr>
+      </w:pPr>
+      <w:r>
+        <w:rPr>
+          <w:rFonts w:ascii="Times New Roman" w:hAnsi="Times New Roman" w:cs="Times New Roman"/>
+        </w:rPr>
+        <w:t>This is a method to branch out and edit our own branch.</w:t>
+      </w:r>
+    </w:p>
+    <w:p>
+      <w:pPr>
+        <w:pStyle w:val="ListParagraph"/>
+        <w:ind w:left="1440"/>
+        <w:jc w:val="both"/>
+        <w:rPr>
+          <w:rFonts w:ascii="Times New Roman" w:hAnsi="Times New Roman" w:cs="Times New Roman"/>
+        </w:rPr>
+      </w:pPr>
     </w:p>
     <w:p>
       <w:pPr>
@@ -345,6 +393,7 @@
     <w:lsdException w:name="HTML Sample" w:semiHidden="1" w:unhideWhenUsed="1"/>
     <w:lsdException w:name="HTML Typewriter" w:semiHidden="1" w:unhideWhenUsed="1"/>
     <w:lsdException w:name="HTML Variable" w:semiHidden="1" w:unhideWhenUsed="1"/>
+    <w:lsdException w:name="Normal Table" w:semiHidden="1" w:unhideWhenUsed="1"/>
     <w:lsdException w:name="annotation subject" w:semiHidden="1" w:unhideWhenUsed="1"/>
     <w:lsdException w:name="No List" w:semiHidden="1" w:unhideWhenUsed="1"/>
     <w:lsdException w:name="Outline List 1" w:semiHidden="1" w:unhideWhenUsed="1"/>
@@ -387,8 +436,11 @@
     <w:lsdException w:name="Table Contemporary" w:semiHidden="1" w:unhideWhenUsed="1"/>
     <w:lsdException w:name="Table Elegant" w:semiHidden="1" w:unhideWhenUsed="1"/>
     <w:lsdException w:name="Table Professional" w:semiHidden="1" w:unhideWhenUsed="1"/>
+    <w:lsdException w:name="Table Subtle 1" w:semiHidden="1" w:unhideWhenUsed="1"/>
     <w:lsdException w:name="Table Subtle 2" w:semiHidden="1" w:unhideWhenUsed="1"/>
     <w:lsdException w:name="Table Web 1" w:semiHidden="1" w:unhideWhenUsed="1"/>
+    <w:lsdException w:name="Table Web 2" w:semiHidden="1" w:unhideWhenUsed="1"/>
+    <w:lsdException w:name="Table Web 3" w:semiHidden="1" w:unhideWhenUsed="1"/>
     <w:lsdException w:name="Balloon Text" w:semiHidden="1" w:unhideWhenUsed="1"/>
     <w:lsdException w:name="Table Grid" w:uiPriority="39"/>
     <w:lsdException w:name="Table Theme" w:semiHidden="1" w:unhideWhenUsed="1"/>

</xml_diff>

<commit_message>
This is third version.
</commit_message>
<xml_diff>
--- a/Lesson 1.docx
+++ b/Lesson 1.docx
@@ -57,6 +57,25 @@
     <w:p>
       <w:pPr>
         <w:pStyle w:val="ListParagraph"/>
+        <w:numPr>
+          <w:ilvl w:val="1"/>
+          <w:numId w:val="1"/>
+        </w:numPr>
+        <w:jc w:val="both"/>
+        <w:rPr>
+          <w:rFonts w:ascii="Times New Roman" w:hAnsi="Times New Roman" w:cs="Times New Roman"/>
+        </w:rPr>
+      </w:pPr>
+      <w:r>
+        <w:rPr>
+          <w:rFonts w:ascii="Times New Roman" w:hAnsi="Times New Roman" w:cs="Times New Roman"/>
+        </w:rPr>
+        <w:t>No need to create 100s of drafts</w:t>
+      </w:r>
+    </w:p>
+    <w:p>
+      <w:pPr>
+        <w:pStyle w:val="ListParagraph"/>
         <w:ind w:left="1440"/>
         <w:jc w:val="both"/>
         <w:rPr>
@@ -120,8 +139,63 @@
         </w:rPr>
         <w:t>Can be used for your project yayyyy!!!!</w:t>
       </w:r>
+    </w:p>
+    <w:p>
+      <w:pPr>
+        <w:pStyle w:val="ListParagraph"/>
+        <w:numPr>
+          <w:ilvl w:val="1"/>
+          <w:numId w:val="1"/>
+        </w:numPr>
+        <w:jc w:val="both"/>
+        <w:rPr>
+          <w:rFonts w:ascii="Times New Roman" w:hAnsi="Times New Roman" w:cs="Times New Roman"/>
+        </w:rPr>
+      </w:pPr>
+      <w:r>
+        <w:rPr>
+          <w:rFonts w:ascii="Times New Roman" w:hAnsi="Times New Roman" w:cs="Times New Roman"/>
+        </w:rPr>
+        <w:t>Don’t delete what I have written.</w:t>
+      </w:r>
       <w:bookmarkStart w:id="0" w:name="_GoBack"/>
       <w:bookmarkEnd w:id="0"/>
+    </w:p>
+    <w:p>
+      <w:pPr>
+        <w:jc w:val="both"/>
+        <w:rPr>
+          <w:rFonts w:ascii="Times New Roman" w:hAnsi="Times New Roman" w:cs="Times New Roman"/>
+        </w:rPr>
+      </w:pPr>
+      <w:r>
+        <w:rPr>
+          <w:rFonts w:ascii="Times New Roman" w:hAnsi="Times New Roman" w:cs="Times New Roman"/>
+        </w:rPr>
+        <w:t>I have no freaking idea how this thing is going to work!!</w:t>
+      </w:r>
+    </w:p>
+    <w:p>
+      <w:pPr>
+        <w:jc w:val="both"/>
+        <w:rPr>
+          <w:rFonts w:ascii="Times New Roman" w:hAnsi="Times New Roman" w:cs="Times New Roman"/>
+        </w:rPr>
+      </w:pPr>
+      <w:r>
+        <w:rPr>
+          <w:rFonts w:ascii="Times New Roman" w:hAnsi="Times New Roman" w:cs="Times New Roman"/>
+        </w:rPr>
+        <w:t>I should have recorded everything.</w:t>
+      </w:r>
+    </w:p>
+    <w:p>
+      <w:pPr>
+        <w:jc w:val="both"/>
+        <w:rPr>
+          <w:rFonts w:ascii="Times New Roman" w:hAnsi="Times New Roman" w:cs="Times New Roman"/>
+        </w:rPr>
+      </w:pPr>
     </w:p>
     <w:p>
       <w:pPr>

</xml_diff>